<commit_message>
database design image size reduced
</commit_message>
<xml_diff>
--- a/documentation/Martin.docx
+++ b/documentation/Martin.docx
@@ -4,6 +4,12 @@
   <w:body>
     <w:sdt>
       <w:sdtPr>
+        <w:rPr>
+          <w:rFonts w:asciiTheme="minorHAnsi" w:eastAsiaTheme="minorHAnsi" w:hAnsiTheme="minorHAnsi" w:cstheme="minorBidi"/>
+          <w:color w:val="auto"/>
+          <w:sz w:val="22"/>
+          <w:szCs w:val="22"/>
+        </w:rPr>
         <w:id w:val="-1856795232"/>
         <w:docPartObj>
           <w:docPartGallery w:val="Table of Contents"/>
@@ -12,13 +18,9 @@
       </w:sdtPr>
       <w:sdtEndPr>
         <w:rPr>
-          <w:rFonts w:asciiTheme="minorHAnsi" w:eastAsiaTheme="minorHAnsi" w:hAnsiTheme="minorHAnsi" w:cstheme="minorBidi"/>
           <w:b/>
           <w:bCs/>
           <w:noProof/>
-          <w:color w:val="auto"/>
-          <w:sz w:val="22"/>
-          <w:szCs w:val="22"/>
         </w:rPr>
       </w:sdtEndPr>
       <w:sdtContent>
@@ -606,24 +608,14 @@
       <w:r>
         <w:t xml:space="preserve">Figure </w:t>
       </w:r>
-      <w:r>
-        <w:fldChar w:fldCharType="begin"/>
-      </w:r>
-      <w:r>
-        <w:instrText xml:space="preserve"> SEQ Figure \* ARABIC </w:instrText>
-      </w:r>
-      <w:r>
-        <w:fldChar w:fldCharType="separate"/>
-      </w:r>
-      <w:r>
-        <w:rPr>
-          <w:noProof/>
-        </w:rPr>
-        <w:t>1</w:t>
-      </w:r>
-      <w:r>
-        <w:fldChar w:fldCharType="end"/>
-      </w:r>
+      <w:fldSimple w:instr=" SEQ Figure \* ARABIC ">
+        <w:r>
+          <w:rPr>
+            <w:noProof/>
+          </w:rPr>
+          <w:t>1</w:t>
+        </w:r>
+      </w:fldSimple>
       <w:r>
         <w:t xml:space="preserve"> Prototyping SDLC work flow</w:t>
       </w:r>
@@ -931,24 +923,14 @@
       <w:r>
         <w:t xml:space="preserve">Figure </w:t>
       </w:r>
-      <w:r>
-        <w:fldChar w:fldCharType="begin"/>
-      </w:r>
-      <w:r>
-        <w:instrText xml:space="preserve"> SEQ Figure \* ARABIC </w:instrText>
-      </w:r>
-      <w:r>
-        <w:fldChar w:fldCharType="separate"/>
-      </w:r>
-      <w:r>
-        <w:rPr>
-          <w:noProof/>
-        </w:rPr>
-        <w:t>2</w:t>
-      </w:r>
-      <w:r>
-        <w:fldChar w:fldCharType="end"/>
-      </w:r>
+      <w:fldSimple w:instr=" SEQ Figure \* ARABIC ">
+        <w:r>
+          <w:rPr>
+            <w:noProof/>
+          </w:rPr>
+          <w:t>2</w:t>
+        </w:r>
+      </w:fldSimple>
       <w:r>
         <w:t xml:space="preserve"> Web Application general design</w:t>
       </w:r>
@@ -1355,24 +1337,14 @@
       <w:r>
         <w:t xml:space="preserve">Figure </w:t>
       </w:r>
-      <w:r>
-        <w:fldChar w:fldCharType="begin"/>
-      </w:r>
-      <w:r>
-        <w:instrText xml:space="preserve"> SEQ Figure \* ARABIC </w:instrText>
-      </w:r>
-      <w:r>
-        <w:fldChar w:fldCharType="separate"/>
-      </w:r>
-      <w:r>
-        <w:rPr>
-          <w:noProof/>
-        </w:rPr>
-        <w:t>3</w:t>
-      </w:r>
-      <w:r>
-        <w:fldChar w:fldCharType="end"/>
-      </w:r>
+      <w:fldSimple w:instr=" SEQ Figure \* ARABIC ">
+        <w:r>
+          <w:rPr>
+            <w:noProof/>
+          </w:rPr>
+          <w:t>3</w:t>
+        </w:r>
+      </w:fldSimple>
       <w:r>
         <w:t xml:space="preserve"> Web Application in detail</w:t>
       </w:r>
@@ -1713,14 +1685,15 @@
         <w:keepNext/>
         <w:jc w:val="center"/>
       </w:pPr>
+      <w:bookmarkStart w:id="3" w:name="_GoBack"/>
       <w:r>
         <w:rPr>
           <w:noProof/>
         </w:rPr>
         <w:drawing>
           <wp:inline distT="0" distB="0" distL="0" distR="0" wp14:anchorId="1DF680D4" wp14:editId="14B8FD97">
-            <wp:extent cx="4316976" cy="7143750"/>
-            <wp:effectExtent l="0" t="0" r="7620" b="0"/>
+            <wp:extent cx="4152900" cy="6872236"/>
+            <wp:effectExtent l="0" t="0" r="0" b="5080"/>
             <wp:docPr id="5" name="Picture 5"/>
             <wp:cNvGraphicFramePr>
               <a:graphicFrameLocks xmlns:a="http://schemas.openxmlformats.org/drawingml/2006/main" noChangeAspect="1"/>
@@ -1750,7 +1723,7 @@
                   <pic:spPr bwMode="auto">
                     <a:xfrm>
                       <a:off x="0" y="0"/>
-                      <a:ext cx="4351631" cy="7201097"/>
+                      <a:ext cx="4190667" cy="6934733"/>
                     </a:xfrm>
                     <a:prstGeom prst="rect">
                       <a:avLst/>
@@ -1766,6 +1739,7 @@
           </wp:inline>
         </w:drawing>
       </w:r>
+      <w:bookmarkEnd w:id="3"/>
     </w:p>
     <w:p>
       <w:pPr>
@@ -1775,24 +1749,14 @@
       <w:r>
         <w:t xml:space="preserve">Figure </w:t>
       </w:r>
-      <w:r>
-        <w:fldChar w:fldCharType="begin"/>
-      </w:r>
-      <w:r>
-        <w:instrText xml:space="preserve"> SEQ Figure \* ARABIC </w:instrText>
-      </w:r>
-      <w:r>
-        <w:fldChar w:fldCharType="separate"/>
-      </w:r>
-      <w:r>
-        <w:rPr>
-          <w:noProof/>
-        </w:rPr>
-        <w:t>4</w:t>
-      </w:r>
-      <w:r>
-        <w:fldChar w:fldCharType="end"/>
-      </w:r>
+      <w:fldSimple w:instr=" SEQ Figure \* ARABIC ">
+        <w:r>
+          <w:rPr>
+            <w:noProof/>
+          </w:rPr>
+          <w:t>4</w:t>
+        </w:r>
+      </w:fldSimple>
       <w:r>
         <w:t xml:space="preserve"> Fantasy Hurling database prototype</w:t>
       </w:r>
@@ -1882,7 +1846,6 @@
     </w:p>
     <w:p>
       <w:r>
-        <w:lastRenderedPageBreak/>
         <w:br w:type="page"/>
       </w:r>
     </w:p>
@@ -1893,8 +1856,6 @@
           <w:b/>
         </w:rPr>
       </w:pPr>
-      <w:bookmarkStart w:id="3" w:name="_GoBack"/>
-      <w:bookmarkEnd w:id="3"/>
       <w:r>
         <w:rPr>
           <w:b/>
@@ -1948,16 +1909,7 @@
           <w:sz w:val="16"/>
           <w:szCs w:val="16"/>
         </w:rPr>
-        <w:t>.</w:t>
-      </w:r>
-      <w:r>
-        <w:rPr>
-          <w:b/>
-          <w:i/>
-          <w:sz w:val="16"/>
-          <w:szCs w:val="16"/>
-        </w:rPr>
-        <w:t xml:space="preserve"> </w:t>
+        <w:t xml:space="preserve">. </w:t>
       </w:r>
       <w:r>
         <w:t>In</w:t>
@@ -5861,12 +5813,12 @@
         </c:dLbls>
         <c:gapWidth val="79"/>
         <c:shape val="box"/>
-        <c:axId val="409162304"/>
-        <c:axId val="409163984"/>
+        <c:axId val="234908832"/>
+        <c:axId val="234914992"/>
         <c:axId val="0"/>
       </c:bar3DChart>
       <c:catAx>
-        <c:axId val="409162304"/>
+        <c:axId val="234908832"/>
         <c:scaling>
           <c:orientation val="maxMin"/>
         </c:scaling>
@@ -5923,7 +5875,7 @@
             <a:endParaRPr lang="en-US"/>
           </a:p>
         </c:txPr>
-        <c:crossAx val="409163984"/>
+        <c:crossAx val="234914992"/>
         <c:crosses val="autoZero"/>
         <c:auto val="1"/>
         <c:lblAlgn val="ctr"/>
@@ -5931,7 +5883,7 @@
         <c:noMultiLvlLbl val="0"/>
       </c:catAx>
       <c:valAx>
-        <c:axId val="409163984"/>
+        <c:axId val="234914992"/>
         <c:scaling>
           <c:orientation val="minMax"/>
         </c:scaling>
@@ -5941,7 +5893,7 @@
         <c:majorTickMark val="none"/>
         <c:minorTickMark val="none"/>
         <c:tickLblPos val="nextTo"/>
-        <c:crossAx val="409162304"/>
+        <c:crossAx val="234908832"/>
         <c:crosses val="autoZero"/>
         <c:crossBetween val="between"/>
       </c:valAx>
@@ -6791,7 +6743,7 @@
 </file>
 
 <file path=customXml/itemProps1.xml><?xml version="1.0" encoding="utf-8"?>
-<ds:datastoreItem xmlns:ds="http://schemas.openxmlformats.org/officeDocument/2006/customXml" ds:itemID="{86A04DCC-61EE-4165-B983-A82310529712}">
+<ds:datastoreItem xmlns:ds="http://schemas.openxmlformats.org/officeDocument/2006/customXml" ds:itemID="{20E69C36-83DE-4185-87F5-A1AB49913EA0}">
   <ds:schemaRefs>
     <ds:schemaRef ds:uri="http://schemas.openxmlformats.org/officeDocument/2006/bibliography"/>
   </ds:schemaRefs>

</xml_diff>